<commit_message>
Updated SEBDM W9CS3G2 File (Aliyyah).
</commit_message>
<xml_diff>
--- a/Semester 1/AIG120 - Strategic Evidence Based Decision Making/Week 9/Week 9 - Case Study 3 - Group 2.docx
+++ b/Semester 1/AIG120 - Strategic Evidence Based Decision Making/Week 9/Week 9 - Case Study 3 - Group 2.docx
@@ -4,36 +4,19 @@
   <w:body>
     <w:p>
       <w:pPr>
-        <w:pStyle w:val="Heading1"/>
+        <w:pStyle w:val="Title"/>
         <w:jc w:val="center"/>
-        <w:rPr>
-          <w:b/>
-          <w:bCs/>
-        </w:rPr>
-      </w:pPr>
-      <w:r>
-        <w:rPr>
-          <w:b/>
-          <w:bCs/>
-        </w:rPr>
+      </w:pPr>
+      <w:r>
         <w:t>Case Study 3</w:t>
       </w:r>
     </w:p>
     <w:p>
       <w:pPr>
-        <w:pStyle w:val="Heading2"/>
+        <w:pStyle w:val="Subtitle"/>
         <w:jc w:val="center"/>
-        <w:rPr>
-          <w:rStyle w:val="Heading2Char"/>
-          <w:i/>
-          <w:iCs/>
-        </w:rPr>
-      </w:pPr>
-      <w:r>
-        <w:rPr>
-          <w:i/>
-          <w:iCs/>
-        </w:rPr>
+      </w:pPr>
+      <w:r>
         <w:t>G</w:t>
       </w:r>
       <w:r>
@@ -45,7 +28,6 @@
         <w:t>roup 2</w:t>
       </w:r>
     </w:p>
-    <w:p/>
     <w:p>
       <w:pPr>
         <w:pStyle w:val="Heading1"/>
@@ -277,7 +259,6 @@
         <w:pStyle w:val="Heading3"/>
       </w:pPr>
       <w:r>
-        <w:lastRenderedPageBreak/>
         <w:t>Availability Heuristic</w:t>
       </w:r>
     </w:p>
@@ -297,7 +278,15 @@
         <w:t>Definition:</w:t>
       </w:r>
       <w:r>
-        <w:t xml:space="preserve"> Basing decisions on information that is most readily recalled, often influenced by recent or vivid examples rather than a comprehensive analysis of all risks. </w:t>
+        <w:t xml:space="preserve"> Basing decisions on information that </w:t>
+      </w:r>
+      <w:proofErr w:type="gramStart"/>
+      <w:r>
+        <w:t>is most readily recalled</w:t>
+      </w:r>
+      <w:proofErr w:type="gramEnd"/>
+      <w:r>
+        <w:t xml:space="preserve">, often influenced by recent or vivid examples rather than a comprehensive analysis of all risks. </w:t>
       </w:r>
     </w:p>
     <w:p>
@@ -331,7 +320,15 @@
         </w:tabs>
       </w:pPr>
       <w:r>
-        <w:t>Past maintenance operations that went smoothly were more easily recalled by decision-makers, leading them to downplay the significance of less common, yet critical, warning signs of an impending oxygen fire.</w:t>
+        <w:t xml:space="preserve">Past maintenance operations that went smoothly </w:t>
+      </w:r>
+      <w:proofErr w:type="gramStart"/>
+      <w:r>
+        <w:t>were more easily recalled</w:t>
+      </w:r>
+      <w:proofErr w:type="gramEnd"/>
+      <w:r>
+        <w:t xml:space="preserve"> by decision-makers, leading them to downplay the significance of less common, yet critical, warning signs of an impending oxygen fire.</w:t>
       </w:r>
     </w:p>
     <w:p>
@@ -339,6 +336,7 @@
         <w:pStyle w:val="Heading3"/>
       </w:pPr>
       <w:r>
+        <w:lastRenderedPageBreak/>
         <w:t>Hindsight Bias</w:t>
       </w:r>
     </w:p>
@@ -460,11 +458,6 @@
       <w:pPr>
         <w:pStyle w:val="Heading2"/>
       </w:pPr>
-    </w:p>
-    <w:p>
-      <w:pPr>
-        <w:pStyle w:val="Heading2"/>
-      </w:pPr>
       <w:r>
         <w:t>Social Biases:</w:t>
       </w:r>
@@ -527,7 +520,15 @@
         </w:tabs>
       </w:pPr>
       <w:r>
-        <w:t>The crew strictly followed standard oxygen system procedures, even though those procedures were not designed for an oxygen-fed fire.</w:t>
+        <w:t xml:space="preserve">The crew strictly followed standard oxygen system procedures, even though those procedures </w:t>
+      </w:r>
+      <w:proofErr w:type="gramStart"/>
+      <w:r>
+        <w:t>were not designed</w:t>
+      </w:r>
+      <w:proofErr w:type="gramEnd"/>
+      <w:r>
+        <w:t xml:space="preserve"> for an oxygen-fed fire.</w:t>
       </w:r>
     </w:p>
     <w:p>
@@ -565,7 +566,6 @@
         <w:pStyle w:val="Heading3"/>
       </w:pPr>
       <w:r>
-        <w:lastRenderedPageBreak/>
         <w:t>Groupthink – Avoiding Disrupting the Team Consensus</w:t>
       </w:r>
     </w:p>
@@ -695,7 +695,16 @@
         </w:tabs>
       </w:pPr>
       <w:r>
-        <w:t>The oxygen system had a history of minor leaks, but these were treated as non-urgent, leading to complacency over time.</w:t>
+        <w:lastRenderedPageBreak/>
+        <w:t xml:space="preserve">The oxygen system had a history of minor leaks, but these </w:t>
+      </w:r>
+      <w:proofErr w:type="gramStart"/>
+      <w:r>
+        <w:t>were treated</w:t>
+      </w:r>
+      <w:proofErr w:type="gramEnd"/>
+      <w:r>
+        <w:t xml:space="preserve"> as non-urgent, leading to complacency over time.</w:t>
       </w:r>
     </w:p>
     <w:p>
@@ -713,9 +722,6 @@
         <w:t>Previous oxygen-related incidents in other aircraft were not seen as a serious safety threat, reinforcing the idea that such leaks were manageable.</w:t>
       </w:r>
     </w:p>
-    <w:p/>
-    <w:p/>
-    <w:p/>
     <w:p>
       <w:pPr>
         <w:pStyle w:val="Heading1"/>
@@ -778,22 +784,97 @@
         <w:pStyle w:val="Heading3"/>
       </w:pPr>
       <w:r>
+        <w:t>Mitigation Strategy</w:t>
+      </w:r>
+    </w:p>
+    <w:p>
+      <w:r>
+        <w:t>An evidence-based approach, such as enhanced scenario-based training, could have assisted the crew in recognizing the severity of oxygen-fed fires more effectively. Implementing automated fire detection alerts specific to oxygen-related incidents and reinforcing immediate action protocols in standard operating procedures would have improved the response time.</w:t>
+      </w:r>
+    </w:p>
+    <w:p>
+      <w:pPr>
+        <w:pStyle w:val="Heading2"/>
+      </w:pPr>
+      <w:r>
+        <w:t>Decision Point 2: Use of Fire Extinguishers in an Oxygen-Fed Fire</w:t>
+      </w:r>
+    </w:p>
+    <w:p>
+      <w:pPr>
+        <w:pStyle w:val="Heading3"/>
+      </w:pPr>
+      <w:r>
+        <w:t>Bias Identified: Availability Heuristic</w:t>
+      </w:r>
+    </w:p>
+    <w:p>
+      <w:r>
+        <w:t>The availability heuristic is a cognitive bias where individuals rely on immediate, familiar solutions rather than evaluating alternative responses. The crew attempted to fight the fire with a halon fire extinguisher, which is effective for electrical and standard fuel-based fires but ineffective for oxygen-fed fires.</w:t>
+      </w:r>
+    </w:p>
+    <w:p>
+      <w:pPr>
+        <w:pStyle w:val="Heading3"/>
+      </w:pPr>
+      <w:r>
+        <w:t>Impact on Outcome</w:t>
+      </w:r>
+    </w:p>
+    <w:p>
+      <w:r>
+        <w:t xml:space="preserve">The attempt to extinguish the fire with halon was unsuccessful, allowing the fire to spread further. This misstep </w:t>
+      </w:r>
+      <w:r>
+        <w:t>contributed</w:t>
+      </w:r>
+      <w:r>
+        <w:t xml:space="preserve"> to electrical failures and the subsequent loss of control of the aircraft.</w:t>
+      </w:r>
+    </w:p>
+    <w:p>
+      <w:pPr>
+        <w:pStyle w:val="Heading3"/>
+      </w:pPr>
+      <w:r>
+        <w:t>Mitigation Strategy</w:t>
+      </w:r>
+    </w:p>
+    <w:p>
+      <w:r>
+        <w:t>A procedural shift emphasizing evidence-based decision-making in emergencies could have improved the crew’s response. Cockpit fire procedures should incorporate specific training on recognizing oxygen-fed fires, characterized by a "blowtorch-like" sound, and prioritize shutting off the oxygen supply as the primary response rather than attempting to extinguish the flames. Updating safety training and ensuring the availability of alternative fire suppression methods, such as oxygen-compatible extinguishers, would also enhance fire response effectiveness.</w:t>
+      </w:r>
+    </w:p>
+    <w:p>
+      <w:pPr>
+        <w:pStyle w:val="Heading1"/>
+      </w:pPr>
+      <w:r>
         <w:lastRenderedPageBreak/>
-        <w:t>Mitigation Strategy</w:t>
-      </w:r>
-    </w:p>
-    <w:p>
-      <w:r>
-        <w:t>An evidence-based approach, such as enhanced scenario-based training, could have assisted the crew in recognizing the severity of oxygen-fed fires more effectively. Implementing automated fire detection alerts specific to oxygen-related incidents and reinforcing immediate action protocols in standard operating procedures would have improved the response time.</w:t>
-      </w:r>
-    </w:p>
-    <w:p/>
+        <w:t xml:space="preserve">Recommendations </w:t>
+      </w:r>
+      <w:r>
+        <w:t>f</w:t>
+      </w:r>
+      <w:r>
+        <w:t>or Mitigation</w:t>
+      </w:r>
+    </w:p>
     <w:p>
       <w:pPr>
         <w:pStyle w:val="Heading2"/>
       </w:pPr>
       <w:r>
-        <w:t>Decision Point 2: Use of Fire Extinguishers in an Oxygen-Fed Fire</w:t>
+        <w:t xml:space="preserve">Recommendation </w:t>
+      </w:r>
+      <w:r>
+        <w:t>1</w:t>
+      </w:r>
+      <w:r>
+        <w:t>:</w:t>
+      </w:r>
+      <w:r>
+        <w:t xml:space="preserve"> Implement Structured Decision-Making Frameworks</w:t>
       </w:r>
     </w:p>
     <w:p>
@@ -801,12 +882,12 @@
         <w:pStyle w:val="Heading3"/>
       </w:pPr>
       <w:r>
-        <w:t>Bias Identified: Availability Heuristic</w:t>
-      </w:r>
-    </w:p>
-    <w:p>
-      <w:r>
-        <w:t>The availability heuristic is a cognitive bias where individuals rely on immediate, familiar solutions rather than evaluating alternative responses. The crew attempted to fight the fire with a halon fire extinguisher, which is effective for electrical and standard fuel-based fires but ineffective for oxygen-fed fires.</w:t>
+        <w:t>What It Involves:</w:t>
+      </w:r>
+    </w:p>
+    <w:p>
+      <w:r>
+        <w:t>Adopt formal decision-support tools such as detailed checklists, risk assessment protocols, and red-team reviews. These tools encourage teams to systematically evaluate new evidence rather than relying solely on initial assessments.</w:t>
       </w:r>
     </w:p>
     <w:p>
@@ -814,12 +895,37 @@
         <w:pStyle w:val="Heading3"/>
       </w:pPr>
       <w:r>
-        <w:t>Impact on Outcome</w:t>
-      </w:r>
-    </w:p>
-    <w:p>
-      <w:r>
-        <w:t>The attempt to extinguish the fire with halon was unsuccessful, allowing the fire to spread further. This misstep likely contributed to electrical failures and the subsequent loss of control of the aircraft.</w:t>
+        <w:t>Benefits:</w:t>
+      </w:r>
+    </w:p>
+    <w:p>
+      <w:r>
+        <w:t xml:space="preserve">Mitigates anchoring and overconfidence biases by ensuring that decisions </w:t>
+      </w:r>
+      <w:proofErr w:type="gramStart"/>
+      <w:r>
+        <w:t>are reviewed</w:t>
+      </w:r>
+      <w:proofErr w:type="gramEnd"/>
+      <w:r>
+        <w:t xml:space="preserve"> in a structured manner, incorporating diverse perspectives and updated data.</w:t>
+      </w:r>
+    </w:p>
+    <w:p>
+      <w:pPr>
+        <w:pStyle w:val="Heading2"/>
+      </w:pPr>
+      <w:r>
+        <w:t xml:space="preserve">Recommendation </w:t>
+      </w:r>
+      <w:r>
+        <w:t>2</w:t>
+      </w:r>
+      <w:r>
+        <w:t>:</w:t>
+      </w:r>
+      <w:r>
+        <w:t xml:space="preserve"> Utilize Real-Time Analytics and Monitoring</w:t>
       </w:r>
     </w:p>
     <w:p>
@@ -827,23 +933,25 @@
         <w:pStyle w:val="Heading3"/>
       </w:pPr>
       <w:r>
-        <w:t>Mitigation Strategy</w:t>
-      </w:r>
-    </w:p>
-    <w:p>
-      <w:r>
-        <w:t>A procedural shift emphasizing evidence-based decision-making in emergencies could have improved the crew’s response. Cockpit fire procedures should incorporate specific training on recognizing oxygen-fed fires, characterized by a "blowtorch-like" sound, and prioritize shutting off the oxygen supply as the primary response rather than attempting to extinguish the flames. Updating safety training and ensuring the availability of alternative fire suppression methods, such as oxygen-compatible extinguishers, would also enhance fire response effectiveness.</w:t>
-      </w:r>
-    </w:p>
-    <w:p/>
-    <w:p/>
-    <w:p/>
-    <w:p>
-      <w:pPr>
-        <w:pStyle w:val="Heading1"/>
-      </w:pPr>
-      <w:r>
-        <w:t>RECOMMENDATIONS FOR MITIGATION</w:t>
+        <w:t>What It Involves:</w:t>
+      </w:r>
+    </w:p>
+    <w:p>
+      <w:r>
+        <w:t>Integrate sensor technologies and real-time data analytics to continuously monitor critical parameters (e.g., oxygen levels, system pressures, and temperature fluctuations).</w:t>
+      </w:r>
+    </w:p>
+    <w:p>
+      <w:pPr>
+        <w:pStyle w:val="Heading3"/>
+      </w:pPr>
+      <w:r>
+        <w:t>Benefits:</w:t>
+      </w:r>
+    </w:p>
+    <w:p>
+      <w:r>
+        <w:t>Provides objective, up-to-date information that can alert teams to emerging risks, countering the influence of availability heuristic by highlighting less obvious but significant anomalies.</w:t>
       </w:r>
     </w:p>
     <w:p>
@@ -851,7 +959,16 @@
         <w:pStyle w:val="Heading2"/>
       </w:pPr>
       <w:r>
-        <w:t>1. Implement Structured Decision-Making Frameworks</w:t>
+        <w:t xml:space="preserve">Recommendation </w:t>
+      </w:r>
+      <w:r>
+        <w:t>3</w:t>
+      </w:r>
+      <w:r>
+        <w:t>:</w:t>
+      </w:r>
+      <w:r>
+        <w:t xml:space="preserve"> Enhance Training and Post-Event Debriefing</w:t>
       </w:r>
     </w:p>
     <w:p>
@@ -864,7 +981,7 @@
     </w:p>
     <w:p>
       <w:r>
-        <w:t>Adopt formal decision-support tools such as detailed checklists, risk assessment protocols, and red-team reviews. These tools encourage teams to systematically evaluate new evidence rather than relying solely on initial assessments.</w:t>
+        <w:t>Regularly train staff on recognizing cognitive biases and the importance of adaptive decision-making. Use simulation-based training to practice emergency responses and conduct thorough debriefs after maintenance activities to review decision processes.</w:t>
       </w:r>
     </w:p>
     <w:p>
@@ -872,88 +989,25 @@
         <w:pStyle w:val="Heading3"/>
       </w:pPr>
       <w:r>
-        <w:lastRenderedPageBreak/>
         <w:t>Benefits:</w:t>
       </w:r>
     </w:p>
     <w:p>
       <w:r>
-        <w:t>Mitigates anchoring and overconfidence biases by ensuring that decisions are reviewed in a structured manner, incorporating diverse perspectives and updated data.</w:t>
-      </w:r>
-    </w:p>
-    <w:p/>
-    <w:p>
-      <w:pPr>
-        <w:pStyle w:val="Heading2"/>
-      </w:pPr>
-      <w:r>
-        <w:t>2. Utilize Real-Time Analytics and Monitoring</w:t>
-      </w:r>
-    </w:p>
-    <w:p>
-      <w:pPr>
-        <w:pStyle w:val="Heading3"/>
-      </w:pPr>
-      <w:r>
-        <w:t>What It Involves:</w:t>
-      </w:r>
-    </w:p>
-    <w:p>
-      <w:r>
-        <w:t>Integrate sensor technologies and real-time data analytics to continuously monitor critical parameters (e.g., oxygen levels, system pressures, and temperature fluctuations).</w:t>
-      </w:r>
-    </w:p>
-    <w:p>
-      <w:pPr>
-        <w:pStyle w:val="Heading3"/>
-      </w:pPr>
-      <w:r>
-        <w:t>Benefits:</w:t>
-      </w:r>
-    </w:p>
-    <w:p>
-      <w:r>
-        <w:t>Provides objective, up-to-date information that can alert teams to emerging risks, countering the influence of availability heuristic by highlighting less obvious but significant anomalies.</w:t>
-      </w:r>
-    </w:p>
-    <w:p/>
-    <w:p>
-      <w:pPr>
-        <w:pStyle w:val="Heading2"/>
-      </w:pPr>
-      <w:r>
-        <w:t>3. Enhance Training and Post-Event Debriefing</w:t>
-      </w:r>
-    </w:p>
-    <w:p>
-      <w:pPr>
-        <w:pStyle w:val="Heading3"/>
-      </w:pPr>
-      <w:r>
-        <w:t>What It Involves:</w:t>
-      </w:r>
-    </w:p>
-    <w:p>
-      <w:r>
-        <w:t>Regularly train staff on recognizing cognitive biases and the importance of adaptive decision-making. Use simulation-based training to practice emergency responses and conduct thorough debriefs after maintenance activities to review decision processes.</w:t>
-      </w:r>
-    </w:p>
-    <w:p>
-      <w:pPr>
-        <w:pStyle w:val="Heading3"/>
-      </w:pPr>
-      <w:r>
-        <w:t>Benefits:</w:t>
-      </w:r>
-    </w:p>
-    <w:p>
-      <w:r>
-        <w:t>Helps combat hindsight bias and sunk cost fallacy by fostering a culture of continuous learning and objective review, ensuring that future decisions are informed by both past successes and areas for improvement.</w:t>
+        <w:t xml:space="preserve">Helps combat hindsight bias and sunk cost fallacy by fostering a culture of continuous learning and objective review, ensuring that future decisions </w:t>
+      </w:r>
+      <w:proofErr w:type="gramStart"/>
+      <w:r>
+        <w:t>are informed</w:t>
+      </w:r>
+      <w:proofErr w:type="gramEnd"/>
+      <w:r>
+        <w:t xml:space="preserve"> by both past successes and areas for improvement.</w:t>
       </w:r>
     </w:p>
     <w:sectPr>
       <w:pgSz w:w="12240" w:h="15840"/>
-      <w:pgMar w:top="1440" w:right="1440" w:bottom="1440" w:left="1440" w:header="708" w:footer="708" w:gutter="0"/>
+      <w:pgMar w:top="851" w:right="1440" w:bottom="851" w:left="1440" w:header="709" w:footer="709" w:gutter="0"/>
       <w:cols w:space="708"/>
       <w:docGrid w:linePitch="360"/>
     </w:sectPr>
@@ -4350,6 +4404,7 @@
   <w:style w:type="character" w:default="1" w:styleId="DefaultParagraphFont">
     <w:name w:val="Default Paragraph Font"/>
     <w:uiPriority w:val="1"/>
+    <w:semiHidden/>
     <w:unhideWhenUsed/>
   </w:style>
   <w:style w:type="table" w:default="1" w:styleId="TableNormal">
@@ -4957,4 +5012,16 @@
     </a:ext>
   </a:extLst>
 </a:theme>
+</file>
+
+<file path=customXml/item1.xml><?xml version="1.0" encoding="utf-8"?>
+<b:Sources xmlns:b="http://schemas.openxmlformats.org/officeDocument/2006/bibliography" xmlns="http://schemas.openxmlformats.org/officeDocument/2006/bibliography" SelectedStyle="\APASixthEditionOfficeOnline.xsl" StyleName="APA" Version="6"/>
+</file>
+
+<file path=customXml/itemProps1.xml><?xml version="1.0" encoding="utf-8"?>
+<ds:datastoreItem xmlns:ds="http://schemas.openxmlformats.org/officeDocument/2006/customXml" ds:itemID="{BD500E47-C0C1-421E-A7E8-DE56B27576EB}">
+  <ds:schemaRefs>
+    <ds:schemaRef ds:uri="http://schemas.openxmlformats.org/officeDocument/2006/bibliography"/>
+  </ds:schemaRefs>
+</ds:datastoreItem>
 </file>
</xml_diff>